<commit_message>
Added yet another test case.
</commit_message>
<xml_diff>
--- a/doc/M318 Dokumentation.docx
+++ b/doc/M318 Dokumentation.docx
@@ -85,8 +85,6 @@
             </w:rPr>
             <w:t>Inhalt</w:t>
           </w:r>
-          <w:bookmarkStart w:id="0" w:name="_GoBack"/>
-          <w:bookmarkEnd w:id="0"/>
         </w:p>
         <w:p>
           <w:pPr>
@@ -5505,7 +5503,7 @@
           <w:lang w:val="de-CH"/>
         </w:rPr>
       </w:pPr>
-      <w:bookmarkStart w:id="1" w:name="_Toc483314713"/>
+      <w:bookmarkStart w:id="0" w:name="_Toc483314713"/>
       <w:r>
         <w:rPr>
           <w:lang w:val="de-CH"/>
@@ -5519,6 +5517,72 @@
         </w:rPr>
         <w:t>y</w:t>
       </w:r>
+      <w:bookmarkEnd w:id="0"/>
+    </w:p>
+    <w:p>
+      <w:pPr>
+        <w:rPr>
+          <w:lang w:val="de-CH"/>
+        </w:rPr>
+      </w:pPr>
+      <w:r>
+        <w:rPr>
+          <w:lang w:val="de-CH"/>
+        </w:rPr>
+        <w:t>Im Rahmen des ÜK 318 wurde von Thomas Gassmann das Projekt «</w:t>
+      </w:r>
+      <w:r>
+        <w:rPr>
+          <w:lang w:val="de-CH"/>
+        </w:rPr>
+        <w:t>SwissTransport» entwickelt.</w:t>
+      </w:r>
+      <w:r>
+        <w:rPr>
+          <w:lang w:val="de-CH"/>
+        </w:rPr>
+        <w:t xml:space="preserve"> Das Ziel des Projektes war es, die Kenntnisse in der OOP zu verbessern und einen Einblick in die Entwicklung einer Applikation (mit Planung, etc.)</w:t>
+      </w:r>
+      <w:r>
+        <w:rPr>
+          <w:lang w:val="de-CH"/>
+        </w:rPr>
+        <w:t xml:space="preserve"> zu erhalten. </w:t>
+      </w:r>
+      <w:r>
+        <w:rPr>
+          <w:lang w:val="de-CH"/>
+        </w:rPr>
+        <w:t>Dabei war es auch wichtig die Verwendung von HTTP Web APIs zu erlernen.</w:t>
+      </w:r>
+    </w:p>
+    <w:p>
+      <w:pPr>
+        <w:rPr>
+          <w:lang w:val="de-CH"/>
+        </w:rPr>
+      </w:pPr>
+      <w:r>
+        <w:rPr>
+          <w:lang w:val="de-CH"/>
+        </w:rPr>
+        <w:t>Ob diese Ziele erreicht wurden, lässt sich hier nachfolgend in der Dokumentation herausfinden.</w:t>
+      </w:r>
+    </w:p>
+    <w:p>
+      <w:pPr>
+        <w:pStyle w:val="Heading1"/>
+        <w:rPr>
+          <w:lang w:val="de-CH"/>
+        </w:rPr>
+      </w:pPr>
+      <w:bookmarkStart w:id="1" w:name="_Toc483314714"/>
+      <w:r>
+        <w:rPr>
+          <w:lang w:val="de-CH"/>
+        </w:rPr>
+        <w:t>Zweck</w:t>
+      </w:r>
       <w:bookmarkEnd w:id="1"/>
     </w:p>
     <w:p>
@@ -5531,44 +5595,32 @@
         <w:rPr>
           <w:lang w:val="de-CH"/>
         </w:rPr>
-        <w:t>Im Rahmen des ÜK 318 wurde von Thomas Gassmann das Projekt «</w:t>
-      </w:r>
-      <w:r>
-        <w:rPr>
-          <w:lang w:val="de-CH"/>
-        </w:rPr>
-        <w:t>SwissTransport» entwickelt.</w:t>
-      </w:r>
-      <w:r>
-        <w:rPr>
-          <w:lang w:val="de-CH"/>
-        </w:rPr>
-        <w:t xml:space="preserve"> Das Ziel des Projektes war es, die Kenntnisse in der OOP zu verbessern und einen Einblick in die Entwicklung einer Applikation (mit Planung, etc.)</w:t>
-      </w:r>
-      <w:r>
-        <w:rPr>
-          <w:lang w:val="de-CH"/>
-        </w:rPr>
-        <w:t xml:space="preserve"> zu erhalten. </w:t>
-      </w:r>
-      <w:r>
-        <w:rPr>
-          <w:lang w:val="de-CH"/>
-        </w:rPr>
-        <w:t>Dabei war es auch wichtig die Verwendung von HTTP Web APIs zu erlernen.</w:t>
-      </w:r>
-    </w:p>
-    <w:p>
-      <w:pPr>
-        <w:rPr>
-          <w:lang w:val="de-CH"/>
-        </w:rPr>
-      </w:pPr>
-      <w:r>
-        <w:rPr>
-          <w:lang w:val="de-CH"/>
-        </w:rPr>
-        <w:t>Ob diese Ziele erreicht wurden, lässt sich hier nachfolgend in der Dokumentation herausfinden.</w:t>
+        <w:t>Der Zweck dieses Dokumentes ist es, das Programm «SwissTranspor</w:t>
+      </w:r>
+      <w:r>
+        <w:rPr>
+          <w:lang w:val="de-CH"/>
+        </w:rPr>
+        <w:t xml:space="preserve">t» dem Leser näher zu bringen und die Planung sowie Umsetzung des Projektes anhand der Web API zu dokumentieren. </w:t>
+      </w:r>
+      <w:r>
+        <w:rPr>
+          <w:lang w:val="de-CH"/>
+        </w:rPr>
+        <w:t>Dieses Projekt wurde im Rahmen des ÜKs 318 (Objektorientiertes Programmieren) umgesetzt und wurde von Thomas Gassmann entwickelt.</w:t>
+      </w:r>
+    </w:p>
+    <w:p>
+      <w:pPr>
+        <w:rPr>
+          <w:lang w:val="de-CH"/>
+        </w:rPr>
+      </w:pPr>
+      <w:r>
+        <w:rPr>
+          <w:lang w:val="de-CH"/>
+        </w:rPr>
+        <w:t>Dabei ist der Sinn und Zweck der Übung die Kenntnisse im Objektorientierten Programmieren zu verbessern.</w:t>
       </w:r>
     </w:p>
     <w:p>
@@ -5578,150 +5630,96 @@
           <w:lang w:val="de-CH"/>
         </w:rPr>
       </w:pPr>
-      <w:bookmarkStart w:id="2" w:name="_Toc483314714"/>
-      <w:r>
-        <w:rPr>
-          <w:lang w:val="de-CH"/>
-        </w:rPr>
-        <w:t>Zweck</w:t>
+      <w:bookmarkStart w:id="2" w:name="_Toc483314715"/>
+      <w:r>
+        <w:rPr>
+          <w:lang w:val="de-CH"/>
+        </w:rPr>
+        <w:t>Analyse</w:t>
       </w:r>
       <w:bookmarkEnd w:id="2"/>
     </w:p>
     <w:p>
       <w:pPr>
-        <w:rPr>
-          <w:lang w:val="de-CH"/>
-        </w:rPr>
-      </w:pPr>
-      <w:r>
-        <w:rPr>
-          <w:lang w:val="de-CH"/>
-        </w:rPr>
-        <w:t>Der Zweck dieses Dokumentes ist es, das Programm «SwissTranspor</w:t>
-      </w:r>
-      <w:r>
-        <w:rPr>
-          <w:lang w:val="de-CH"/>
-        </w:rPr>
-        <w:t xml:space="preserve">t» dem Leser näher zu bringen und die Planung sowie Umsetzung des Projektes anhand der Web API zu dokumentieren. </w:t>
-      </w:r>
-      <w:r>
-        <w:rPr>
-          <w:lang w:val="de-CH"/>
-        </w:rPr>
-        <w:t>Dieses Projekt wurde im Rahmen des ÜKs 318 (Objektorientiertes Programmieren) umgesetzt und wurde von Thomas Gassmann entwickelt.</w:t>
-      </w:r>
-    </w:p>
-    <w:p>
-      <w:pPr>
-        <w:rPr>
-          <w:lang w:val="de-CH"/>
-        </w:rPr>
-      </w:pPr>
-      <w:r>
-        <w:rPr>
-          <w:lang w:val="de-CH"/>
-        </w:rPr>
-        <w:t>Dabei ist der Sinn und Zweck der Übung die Kenntnisse im Objektorientierten Programmieren zu verbessern.</w:t>
-      </w:r>
-    </w:p>
-    <w:p>
-      <w:pPr>
-        <w:pStyle w:val="Heading1"/>
-        <w:rPr>
-          <w:lang w:val="de-CH"/>
-        </w:rPr>
-      </w:pPr>
-      <w:bookmarkStart w:id="3" w:name="_Toc483314715"/>
-      <w:r>
-        <w:rPr>
-          <w:lang w:val="de-CH"/>
-        </w:rPr>
-        <w:t>Analyse</w:t>
+        <w:pStyle w:val="Heading2"/>
+        <w:rPr>
+          <w:lang w:val="de-CH"/>
+        </w:rPr>
+      </w:pPr>
+      <w:bookmarkStart w:id="3" w:name="_Toc483314716"/>
+      <w:r>
+        <w:rPr>
+          <w:lang w:val="de-CH"/>
+        </w:rPr>
+        <w:t>Funktionalität</w:t>
       </w:r>
       <w:bookmarkEnd w:id="3"/>
     </w:p>
     <w:p>
       <w:pPr>
+        <w:rPr>
+          <w:lang w:val="de-CH"/>
+        </w:rPr>
+      </w:pPr>
+      <w:r>
+        <w:rPr>
+          <w:lang w:val="de-CH"/>
+        </w:rPr>
+        <w:t>Im Projekt geht es darum, mindestens die ersten drei der acht Features</w:t>
+      </w:r>
+      <w:r>
+        <w:rPr>
+          <w:lang w:val="de-CH"/>
+        </w:rPr>
+        <w:t xml:space="preserve"> umzusetzen.</w:t>
+      </w:r>
+      <w:r>
+        <w:rPr>
+          <w:lang w:val="de-CH"/>
+        </w:rPr>
+        <w:t xml:space="preserve"> Diese Features A001 – A008 wurden nachfolgend im Punkt fünf beschrieben.</w:t>
+      </w:r>
+    </w:p>
+    <w:p>
+      <w:pPr>
+        <w:rPr>
+          <w:lang w:val="de-DE"/>
+        </w:rPr>
+      </w:pPr>
+      <w:r>
+        <w:rPr>
+          <w:lang w:val="de-DE"/>
+        </w:rPr>
+        <w:t>Die Software wird nach f</w:t>
+      </w:r>
+      <w:r>
+        <w:rPr>
+          <w:lang w:val="de-DE"/>
+        </w:rPr>
+        <w:t>olgenden Kriterien bewertet.</w:t>
+      </w:r>
+    </w:p>
+    <w:p>
+      <w:pPr>
         <w:pStyle w:val="Heading2"/>
         <w:rPr>
-          <w:lang w:val="de-CH"/>
-        </w:rPr>
-      </w:pPr>
-      <w:bookmarkStart w:id="4" w:name="_Toc483314716"/>
-      <w:r>
-        <w:rPr>
-          <w:lang w:val="de-CH"/>
-        </w:rPr>
-        <w:t>Funktionalität</w:t>
+          <w:lang w:val="de-DE"/>
+        </w:rPr>
+      </w:pPr>
+      <w:bookmarkStart w:id="4" w:name="_Toc483314717"/>
+      <w:r>
+        <w:rPr>
+          <w:lang w:val="de-DE"/>
+        </w:rPr>
+        <w:t>Qualit</w:t>
+      </w:r>
+      <w:r>
+        <w:rPr>
+          <w:lang w:val="de-DE"/>
+        </w:rPr>
+        <w:t>ätsmerkmale</w:t>
       </w:r>
       <w:bookmarkEnd w:id="4"/>
-    </w:p>
-    <w:p>
-      <w:pPr>
-        <w:rPr>
-          <w:lang w:val="de-CH"/>
-        </w:rPr>
-      </w:pPr>
-      <w:r>
-        <w:rPr>
-          <w:lang w:val="de-CH"/>
-        </w:rPr>
-        <w:t>Im Projekt geht es darum, mindestens die ersten drei der acht Features</w:t>
-      </w:r>
-      <w:r>
-        <w:rPr>
-          <w:lang w:val="de-CH"/>
-        </w:rPr>
-        <w:t xml:space="preserve"> umzusetzen.</w:t>
-      </w:r>
-      <w:r>
-        <w:rPr>
-          <w:lang w:val="de-CH"/>
-        </w:rPr>
-        <w:t xml:space="preserve"> Diese Features A001 – A008 wurden nachfolgend im Punkt fünf beschrieben.</w:t>
-      </w:r>
-    </w:p>
-    <w:p>
-      <w:pPr>
-        <w:rPr>
-          <w:lang w:val="de-DE"/>
-        </w:rPr>
-      </w:pPr>
-      <w:r>
-        <w:rPr>
-          <w:lang w:val="de-DE"/>
-        </w:rPr>
-        <w:t>Die Software wird nach f</w:t>
-      </w:r>
-      <w:r>
-        <w:rPr>
-          <w:lang w:val="de-DE"/>
-        </w:rPr>
-        <w:t>olgenden Kriterien bewertet.</w:t>
-      </w:r>
-    </w:p>
-    <w:p>
-      <w:pPr>
-        <w:pStyle w:val="Heading2"/>
-        <w:rPr>
-          <w:lang w:val="de-DE"/>
-        </w:rPr>
-      </w:pPr>
-      <w:bookmarkStart w:id="5" w:name="_Toc483314717"/>
-      <w:r>
-        <w:rPr>
-          <w:lang w:val="de-DE"/>
-        </w:rPr>
-        <w:t>Qualit</w:t>
-      </w:r>
-      <w:r>
-        <w:rPr>
-          <w:lang w:val="de-DE"/>
-        </w:rPr>
-        <w:t>ätsmerkmale</w:t>
-      </w:r>
-      <w:bookmarkEnd w:id="5"/>
     </w:p>
     <w:p>
       <w:pPr>
@@ -5900,14 +5898,14 @@
           <w:lang w:val="de-DE"/>
         </w:rPr>
       </w:pPr>
-      <w:bookmarkStart w:id="6" w:name="_Toc483314718"/>
+      <w:bookmarkStart w:id="5" w:name="_Toc483314718"/>
       <w:r>
         <w:rPr>
           <w:lang w:val="de-DE"/>
         </w:rPr>
         <w:t>Qualitätsziele</w:t>
       </w:r>
-      <w:bookmarkEnd w:id="6"/>
+      <w:bookmarkEnd w:id="5"/>
     </w:p>
     <w:p>
       <w:pPr>
@@ -6463,14 +6461,14 @@
           <w:lang w:val="de-DE"/>
         </w:rPr>
       </w:pPr>
-      <w:bookmarkStart w:id="7" w:name="_Toc483314719"/>
+      <w:bookmarkStart w:id="6" w:name="_Toc483314719"/>
       <w:r>
         <w:rPr>
           <w:lang w:val="de-DE"/>
         </w:rPr>
         <w:t>Dokumentation</w:t>
       </w:r>
-      <w:bookmarkEnd w:id="7"/>
+      <w:bookmarkEnd w:id="6"/>
     </w:p>
     <w:p>
       <w:pPr>
@@ -6796,43 +6794,43 @@
           <w:lang w:val="de-DE"/>
         </w:rPr>
       </w:pPr>
-      <w:bookmarkStart w:id="8" w:name="_Toc483314720"/>
+      <w:bookmarkStart w:id="7" w:name="_Toc483314720"/>
       <w:r>
         <w:rPr>
           <w:lang w:val="de-DE"/>
         </w:rPr>
         <w:t>UI Mockups</w:t>
       </w:r>
+      <w:bookmarkEnd w:id="7"/>
+    </w:p>
+    <w:p>
+      <w:pPr>
+        <w:rPr>
+          <w:lang w:val="de-DE"/>
+        </w:rPr>
+      </w:pPr>
+      <w:r>
+        <w:rPr>
+          <w:lang w:val="de-DE"/>
+        </w:rPr>
+        <w:t>Nachfolgend sind alle UI Mockups aufgelistet, welche vor dem Projekt erstellt wurden:</w:t>
+      </w:r>
+    </w:p>
+    <w:p>
+      <w:pPr>
+        <w:pStyle w:val="Heading2"/>
+        <w:rPr>
+          <w:lang w:val="de-DE"/>
+        </w:rPr>
+      </w:pPr>
+      <w:bookmarkStart w:id="8" w:name="_Toc483314721"/>
+      <w:r>
+        <w:rPr>
+          <w:lang w:val="de-DE"/>
+        </w:rPr>
+        <w:t>Verbindungen Ansicht</w:t>
+      </w:r>
       <w:bookmarkEnd w:id="8"/>
-    </w:p>
-    <w:p>
-      <w:pPr>
-        <w:rPr>
-          <w:lang w:val="de-DE"/>
-        </w:rPr>
-      </w:pPr>
-      <w:r>
-        <w:rPr>
-          <w:lang w:val="de-DE"/>
-        </w:rPr>
-        <w:t>Nachfolgend sind alle UI Mockups aufgelistet, welche vor dem Projekt erstellt wurden:</w:t>
-      </w:r>
-    </w:p>
-    <w:p>
-      <w:pPr>
-        <w:pStyle w:val="Heading2"/>
-        <w:rPr>
-          <w:lang w:val="de-DE"/>
-        </w:rPr>
-      </w:pPr>
-      <w:bookmarkStart w:id="9" w:name="_Toc483314721"/>
-      <w:r>
-        <w:rPr>
-          <w:lang w:val="de-DE"/>
-        </w:rPr>
-        <w:t>Verbindungen Ansicht</w:t>
-      </w:r>
-      <w:bookmarkEnd w:id="9"/>
     </w:p>
     <w:p>
       <w:pPr>
@@ -6888,7 +6886,7 @@
           <w:lang w:val="de-DE"/>
         </w:rPr>
       </w:pPr>
-      <w:bookmarkStart w:id="10" w:name="_Toc483314722"/>
+      <w:bookmarkStart w:id="9" w:name="_Toc483314722"/>
       <w:r>
         <w:rPr>
           <w:lang w:val="de-DE"/>
@@ -6896,7 +6894,7 @@
         <w:lastRenderedPageBreak/>
         <w:t>Abfahrtstafel Ansicht</w:t>
       </w:r>
-      <w:bookmarkEnd w:id="10"/>
+      <w:bookmarkEnd w:id="9"/>
     </w:p>
     <w:p>
       <w:pPr>
@@ -6952,7 +6950,7 @@
           <w:lang w:val="de-DE"/>
         </w:rPr>
       </w:pPr>
-      <w:bookmarkStart w:id="11" w:name="_Toc483314723"/>
+      <w:bookmarkStart w:id="10" w:name="_Toc483314723"/>
       <w:r>
         <w:rPr>
           <w:lang w:val="de-DE"/>
@@ -6965,7 +6963,7 @@
         </w:rPr>
         <w:t>Ansicht</w:t>
       </w:r>
-      <w:bookmarkEnd w:id="11"/>
+      <w:bookmarkEnd w:id="10"/>
     </w:p>
     <w:p>
       <w:pPr>
@@ -7021,7 +7019,7 @@
           <w:lang w:val="de-DE"/>
         </w:rPr>
       </w:pPr>
-      <w:bookmarkStart w:id="12" w:name="_Toc483314724"/>
+      <w:bookmarkStart w:id="11" w:name="_Toc483314724"/>
       <w:r>
         <w:rPr>
           <w:lang w:val="de-DE"/>
@@ -7029,7 +7027,7 @@
         <w:lastRenderedPageBreak/>
         <w:t>Unterschiede zum Endprodukt</w:t>
       </w:r>
-      <w:bookmarkEnd w:id="12"/>
+      <w:bookmarkEnd w:id="11"/>
     </w:p>
     <w:p>
       <w:pPr>
@@ -7153,14 +7151,14 @@
           <w:lang w:val="de-CH"/>
         </w:rPr>
       </w:pPr>
-      <w:bookmarkStart w:id="13" w:name="_Toc483314725"/>
+      <w:bookmarkStart w:id="12" w:name="_Toc483314725"/>
       <w:r>
         <w:rPr>
           <w:lang w:val="de-CH"/>
         </w:rPr>
         <w:t>Funktionalitäten</w:t>
       </w:r>
-      <w:bookmarkEnd w:id="13"/>
+      <w:bookmarkEnd w:id="12"/>
     </w:p>
     <w:p>
       <w:pPr>
@@ -8064,14 +8062,14 @@
           <w:lang w:val="de-CH"/>
         </w:rPr>
       </w:pPr>
-      <w:bookmarkStart w:id="14" w:name="_Toc483314726"/>
+      <w:bookmarkStart w:id="13" w:name="_Toc483314726"/>
       <w:r>
         <w:rPr>
           <w:lang w:val="de-CH"/>
         </w:rPr>
         <w:t>A001</w:t>
       </w:r>
-      <w:bookmarkEnd w:id="14"/>
+      <w:bookmarkEnd w:id="13"/>
     </w:p>
     <w:p>
       <w:pPr>
@@ -8099,7 +8097,7 @@
           <w:lang w:val="de-CH"/>
         </w:rPr>
       </w:pPr>
-      <w:bookmarkStart w:id="15" w:name="_Toc483314727"/>
+      <w:bookmarkStart w:id="14" w:name="_Toc483314727"/>
       <w:r>
         <w:rPr>
           <w:lang w:val="de-CH"/>
@@ -8107,36 +8105,36 @@
         <w:lastRenderedPageBreak/>
         <w:t>A002</w:t>
       </w:r>
+      <w:bookmarkEnd w:id="14"/>
+    </w:p>
+    <w:p>
+      <w:pPr>
+        <w:rPr>
+          <w:lang w:val="de-CH"/>
+        </w:rPr>
+      </w:pPr>
+      <w:r>
+        <w:rPr>
+          <w:lang w:val="de-CH"/>
+        </w:rPr>
+        <w:t>Die nächsten vier bzw. fünf Verbindungen zwischen den zwei ausgewählten Stationen werden in der ListView angezeigt.</w:t>
+      </w:r>
+    </w:p>
+    <w:p>
+      <w:pPr>
+        <w:pStyle w:val="Heading2"/>
+        <w:rPr>
+          <w:lang w:val="de-CH"/>
+        </w:rPr>
+      </w:pPr>
+      <w:bookmarkStart w:id="15" w:name="_Toc483314728"/>
+      <w:r>
+        <w:rPr>
+          <w:lang w:val="de-CH"/>
+        </w:rPr>
+        <w:t>A003</w:t>
+      </w:r>
       <w:bookmarkEnd w:id="15"/>
-    </w:p>
-    <w:p>
-      <w:pPr>
-        <w:rPr>
-          <w:lang w:val="de-CH"/>
-        </w:rPr>
-      </w:pPr>
-      <w:r>
-        <w:rPr>
-          <w:lang w:val="de-CH"/>
-        </w:rPr>
-        <w:t>Die nächsten vier bzw. fünf Verbindungen zwischen den zwei ausgewählten Stationen werden in der ListView angezeigt.</w:t>
-      </w:r>
-    </w:p>
-    <w:p>
-      <w:pPr>
-        <w:pStyle w:val="Heading2"/>
-        <w:rPr>
-          <w:lang w:val="de-CH"/>
-        </w:rPr>
-      </w:pPr>
-      <w:bookmarkStart w:id="16" w:name="_Toc483314728"/>
-      <w:r>
-        <w:rPr>
-          <w:lang w:val="de-CH"/>
-        </w:rPr>
-        <w:t>A003</w:t>
-      </w:r>
-      <w:bookmarkEnd w:id="16"/>
     </w:p>
     <w:p>
       <w:pPr>
@@ -8218,13 +8216,55 @@
           <w:lang w:val="de-CH"/>
         </w:rPr>
       </w:pPr>
-      <w:bookmarkStart w:id="17" w:name="_Toc483314729"/>
+      <w:bookmarkStart w:id="16" w:name="_Toc483314729"/>
       <w:r>
         <w:rPr>
           <w:lang w:val="de-CH"/>
         </w:rPr>
         <w:t>A004</w:t>
       </w:r>
+      <w:bookmarkEnd w:id="16"/>
+    </w:p>
+    <w:p>
+      <w:pPr>
+        <w:rPr>
+          <w:lang w:val="de-CH"/>
+        </w:rPr>
+      </w:pPr>
+      <w:r>
+        <w:rPr>
+          <w:lang w:val="de-CH"/>
+        </w:rPr>
+        <w:t>Im Stations-Selektions-Dialog erscheinen die Resultate, während man eintippt. Bei der ComboBox erscheinen die Resultate auf einen Klick auf das DropDown.</w:t>
+      </w:r>
+    </w:p>
+    <w:p>
+      <w:pPr>
+        <w:rPr>
+          <w:lang w:val="de-CH"/>
+        </w:rPr>
+      </w:pPr>
+      <w:r>
+        <w:rPr>
+          <w:lang w:val="de-CH"/>
+        </w:rPr>
+        <w:t>Der Prozess läuft dabei immer Asnychron mit Async/Await und fühlt sich somit für den User schnell und konsistent an.</w:t>
+      </w:r>
+    </w:p>
+    <w:p>
+      <w:pPr>
+        <w:pStyle w:val="Heading2"/>
+        <w:rPr>
+          <w:lang w:val="de-CH"/>
+        </w:rPr>
+      </w:pPr>
+      <w:bookmarkStart w:id="17" w:name="_Toc483314730"/>
+      <w:r>
+        <w:rPr>
+          <w:lang w:val="de-CH"/>
+        </w:rPr>
+        <w:t>A005</w:t>
+      </w:r>
       <w:bookmarkEnd w:id="17"/>
     </w:p>
     <w:p>
@@ -8237,20 +8277,7 @@
         <w:rPr>
           <w:lang w:val="de-CH"/>
         </w:rPr>
-        <w:t>Im Stations-Selektions-Dialog erscheinen die Resultate, während man eintippt. Bei der ComboBox erscheinen die Resultate auf einen Klick auf das DropDown.</w:t>
-      </w:r>
-    </w:p>
-    <w:p>
-      <w:pPr>
-        <w:rPr>
-          <w:lang w:val="de-CH"/>
-        </w:rPr>
-      </w:pPr>
-      <w:r>
-        <w:rPr>
-          <w:lang w:val="de-CH"/>
-        </w:rPr>
-        <w:t>Der Prozess läuft dabei immer Asnychron mit Async/Await und fühlt sich somit für den User schnell und konsistent an.</w:t>
+        <w:t>Verbindungen können zu einem beliebigen Zeitpunkt gesucht werden, durch einen Klick auf «Mehr Optionen anzeigen».</w:t>
       </w:r>
     </w:p>
     <w:p>
@@ -8260,12 +8287,12 @@
           <w:lang w:val="de-CH"/>
         </w:rPr>
       </w:pPr>
-      <w:bookmarkStart w:id="18" w:name="_Toc483314730"/>
-      <w:r>
-        <w:rPr>
-          <w:lang w:val="de-CH"/>
-        </w:rPr>
-        <w:t>A005</w:t>
+      <w:bookmarkStart w:id="18" w:name="_Toc483314731"/>
+      <w:r>
+        <w:rPr>
+          <w:lang w:val="de-CH"/>
+        </w:rPr>
+        <w:t>A006</w:t>
       </w:r>
       <w:bookmarkEnd w:id="18"/>
     </w:p>
@@ -8279,7 +8306,44 @@
         <w:rPr>
           <w:lang w:val="de-CH"/>
         </w:rPr>
-        <w:t>Verbindungen können zu einem beliebigen Zeitpunkt gesucht werden, durch einen Klick auf «Mehr Optionen anzeigen».</w:t>
+        <w:t>In der Stationsansicht kann nach einer Station gesucht werden. Danach werden die Koordinaten der Station angezeigt, sowie</w:t>
+      </w:r>
+      <w:r>
+        <w:rPr>
+          <w:lang w:val="de-CH"/>
+        </w:rPr>
+        <w:t xml:space="preserve"> eine Karte, wo sich die Station</w:t>
+      </w:r>
+      <w:r>
+        <w:rPr>
+          <w:lang w:val="de-CH"/>
+        </w:rPr>
+        <w:t xml:space="preserve"> befindet.</w:t>
+      </w:r>
+    </w:p>
+    <w:p>
+      <w:pPr>
+        <w:rPr>
+          <w:lang w:val="de-CH"/>
+        </w:rPr>
+      </w:pPr>
+      <w:r>
+        <w:rPr>
+          <w:lang w:val="de-CH"/>
+        </w:rPr>
+        <w:t>Ausserdem wird die Distanz vom aktuellen Standort (Luftlinie) vermessen.</w:t>
+      </w:r>
+      <w:r>
+        <w:rPr>
+          <w:lang w:val="de-CH"/>
+        </w:rPr>
+        <w:t xml:space="preserve"> Dabei wird das GPS</w:t>
+      </w:r>
+      <w:r>
+        <w:rPr>
+          <w:lang w:val="de-CH"/>
+        </w:rPr>
+        <w:t xml:space="preserve"> verwendet, oder wenn nicht vorhanden, die IP Location.</w:t>
       </w:r>
     </w:p>
     <w:p>
@@ -8289,12 +8353,12 @@
           <w:lang w:val="de-CH"/>
         </w:rPr>
       </w:pPr>
-      <w:bookmarkStart w:id="19" w:name="_Toc483314731"/>
-      <w:r>
-        <w:rPr>
-          <w:lang w:val="de-CH"/>
-        </w:rPr>
-        <w:t>A006</w:t>
+      <w:bookmarkStart w:id="19" w:name="_Toc483314732"/>
+      <w:r>
+        <w:rPr>
+          <w:lang w:val="de-CH"/>
+        </w:rPr>
+        <w:t>A007</w:t>
       </w:r>
       <w:bookmarkEnd w:id="19"/>
     </w:p>
@@ -8308,44 +8372,26 @@
         <w:rPr>
           <w:lang w:val="de-CH"/>
         </w:rPr>
-        <w:t>In der Stationsansicht kann nach einer Station gesucht werden. Danach werden die Koordinaten der Station angezeigt, sowie</w:t>
-      </w:r>
-      <w:r>
-        <w:rPr>
-          <w:lang w:val="de-CH"/>
-        </w:rPr>
-        <w:t xml:space="preserve"> eine Karte, wo sich die Station</w:t>
-      </w:r>
-      <w:r>
-        <w:rPr>
-          <w:lang w:val="de-CH"/>
-        </w:rPr>
-        <w:t xml:space="preserve"> befindet.</w:t>
-      </w:r>
-    </w:p>
-    <w:p>
-      <w:pPr>
-        <w:rPr>
-          <w:lang w:val="de-CH"/>
-        </w:rPr>
-      </w:pPr>
-      <w:r>
-        <w:rPr>
-          <w:lang w:val="de-CH"/>
-        </w:rPr>
-        <w:t>Ausserdem wird die Distanz vom aktuellen Standort (Luftlinie) vermessen.</w:t>
-      </w:r>
-      <w:r>
-        <w:rPr>
-          <w:lang w:val="de-CH"/>
-        </w:rPr>
-        <w:t xml:space="preserve"> Dabei wird das GPS</w:t>
-      </w:r>
-      <w:r>
-        <w:rPr>
-          <w:lang w:val="de-CH"/>
-        </w:rPr>
-        <w:t xml:space="preserve"> verwendet, oder wenn nicht vorhanden, die IP Location.</w:t>
+        <w:t xml:space="preserve">Im Stationsdialog werden immer alle Stationen in der Nähe angezeigt. In der ComboBox wird immer die nächste Station angezeigt. </w:t>
+      </w:r>
+      <w:r>
+        <w:rPr>
+          <w:lang w:val="de-CH"/>
+        </w:rPr>
+        <w:t>In der Stationsuche gibt es ausserdem noch einen Button «In der Nähe», womit man Stationen in der Nähe suchen kann.</w:t>
+      </w:r>
+    </w:p>
+    <w:p>
+      <w:pPr>
+        <w:rPr>
+          <w:lang w:val="de-CH"/>
+        </w:rPr>
+      </w:pPr>
+      <w:r>
+        <w:rPr>
+          <w:lang w:val="de-CH"/>
+        </w:rPr>
+        <w:t>Dabei wird das GPS verwendet, oder wenn nicht vorhanden, die IP Location.</w:t>
       </w:r>
     </w:p>
     <w:p>
@@ -8355,12 +8401,12 @@
           <w:lang w:val="de-CH"/>
         </w:rPr>
       </w:pPr>
-      <w:bookmarkStart w:id="20" w:name="_Toc483314732"/>
-      <w:r>
-        <w:rPr>
-          <w:lang w:val="de-CH"/>
-        </w:rPr>
-        <w:t>A007</w:t>
+      <w:bookmarkStart w:id="20" w:name="_Toc483314733"/>
+      <w:r>
+        <w:rPr>
+          <w:lang w:val="de-CH"/>
+        </w:rPr>
+        <w:t>A008</w:t>
       </w:r>
       <w:bookmarkEnd w:id="20"/>
     </w:p>
@@ -8374,54 +8420,6 @@
         <w:rPr>
           <w:lang w:val="de-CH"/>
         </w:rPr>
-        <w:t xml:space="preserve">Im Stationsdialog werden immer alle Stationen in der Nähe angezeigt. In der ComboBox wird immer die nächste Station angezeigt. </w:t>
-      </w:r>
-      <w:r>
-        <w:rPr>
-          <w:lang w:val="de-CH"/>
-        </w:rPr>
-        <w:t>In der Stationsuche gibt es ausserdem noch einen Button «In der Nähe», womit man Stationen in der Nähe suchen kann.</w:t>
-      </w:r>
-    </w:p>
-    <w:p>
-      <w:pPr>
-        <w:rPr>
-          <w:lang w:val="de-CH"/>
-        </w:rPr>
-      </w:pPr>
-      <w:r>
-        <w:rPr>
-          <w:lang w:val="de-CH"/>
-        </w:rPr>
-        <w:t>Dabei wird das GPS verwendet, oder wenn nicht vorhanden, die IP Location.</w:t>
-      </w:r>
-    </w:p>
-    <w:p>
-      <w:pPr>
-        <w:pStyle w:val="Heading2"/>
-        <w:rPr>
-          <w:lang w:val="de-CH"/>
-        </w:rPr>
-      </w:pPr>
-      <w:bookmarkStart w:id="21" w:name="_Toc483314733"/>
-      <w:r>
-        <w:rPr>
-          <w:lang w:val="de-CH"/>
-        </w:rPr>
-        <w:t>A008</w:t>
-      </w:r>
-      <w:bookmarkEnd w:id="21"/>
-    </w:p>
-    <w:p>
-      <w:pPr>
-        <w:rPr>
-          <w:lang w:val="de-CH"/>
-        </w:rPr>
-      </w:pPr>
-      <w:r>
-        <w:rPr>
-          <w:lang w:val="de-CH"/>
-        </w:rPr>
         <w:t>Verbindungen können, wenn sie gefiltert wurden unter «Datei» und «Mail-Export…» per Mail versandt werden.</w:t>
       </w:r>
       <w:r>
@@ -8444,7 +8442,7 @@
           <w:lang w:val="de-CH"/>
         </w:rPr>
       </w:pPr>
-      <w:bookmarkStart w:id="22" w:name="_Toc483314734"/>
+      <w:bookmarkStart w:id="21" w:name="_Toc483314734"/>
       <w:r>
         <w:rPr>
           <w:lang w:val="de-CH"/>
@@ -8452,42 +8450,42 @@
         <w:lastRenderedPageBreak/>
         <w:t>Code Style und Code Quality</w:t>
       </w:r>
+      <w:bookmarkEnd w:id="21"/>
+    </w:p>
+    <w:p>
+      <w:pPr>
+        <w:rPr>
+          <w:lang w:val="de-CH"/>
+        </w:rPr>
+      </w:pPr>
+      <w:r>
+        <w:rPr>
+          <w:lang w:val="de-CH"/>
+        </w:rPr>
+        <w:t xml:space="preserve">In diesem Projekt wurden folgende Code Quality </w:t>
+      </w:r>
+      <w:r>
+        <w:rPr>
+          <w:lang w:val="de-CH"/>
+        </w:rPr>
+        <w:t>Massnahmen angewendet und folgende Code Style Guidelines verwendet.</w:t>
+      </w:r>
+    </w:p>
+    <w:p>
+      <w:pPr>
+        <w:pStyle w:val="Heading2"/>
+        <w:rPr>
+          <w:lang w:val="de-CH"/>
+        </w:rPr>
+      </w:pPr>
+      <w:bookmarkStart w:id="22" w:name="_Toc483314735"/>
+      <w:r>
+        <w:rPr>
+          <w:lang w:val="de-CH"/>
+        </w:rPr>
+        <w:t>Style und Quality</w:t>
+      </w:r>
       <w:bookmarkEnd w:id="22"/>
-    </w:p>
-    <w:p>
-      <w:pPr>
-        <w:rPr>
-          <w:lang w:val="de-CH"/>
-        </w:rPr>
-      </w:pPr>
-      <w:r>
-        <w:rPr>
-          <w:lang w:val="de-CH"/>
-        </w:rPr>
-        <w:t xml:space="preserve">In diesem Projekt wurden folgende Code Quality </w:t>
-      </w:r>
-      <w:r>
-        <w:rPr>
-          <w:lang w:val="de-CH"/>
-        </w:rPr>
-        <w:t>Massnahmen angewendet und folgende Code Style Guidelines verwendet.</w:t>
-      </w:r>
-    </w:p>
-    <w:p>
-      <w:pPr>
-        <w:pStyle w:val="Heading2"/>
-        <w:rPr>
-          <w:lang w:val="de-CH"/>
-        </w:rPr>
-      </w:pPr>
-      <w:bookmarkStart w:id="23" w:name="_Toc483314735"/>
-      <w:r>
-        <w:rPr>
-          <w:lang w:val="de-CH"/>
-        </w:rPr>
-        <w:t>Style und Quality</w:t>
-      </w:r>
-      <w:bookmarkEnd w:id="23"/>
     </w:p>
     <w:p>
       <w:pPr>
@@ -9238,14 +9236,14 @@
           <w:lang w:val="de-CH"/>
         </w:rPr>
       </w:pPr>
-      <w:bookmarkStart w:id="24" w:name="_Toc483314736"/>
+      <w:bookmarkStart w:id="23" w:name="_Toc483314736"/>
       <w:r>
         <w:rPr>
           <w:lang w:val="de-CH"/>
         </w:rPr>
         <w:t>StyleCop</w:t>
       </w:r>
-      <w:bookmarkEnd w:id="24"/>
+      <w:bookmarkEnd w:id="23"/>
     </w:p>
     <w:p>
       <w:pPr>
@@ -9348,14 +9346,14 @@
           <w:lang w:val="de-DE"/>
         </w:rPr>
       </w:pPr>
-      <w:bookmarkStart w:id="25" w:name="_Toc483314737"/>
+      <w:bookmarkStart w:id="24" w:name="_Toc483314737"/>
       <w:r>
         <w:rPr>
           <w:lang w:val="de-DE"/>
         </w:rPr>
         <w:t>Programmbeschrieb</w:t>
       </w:r>
-      <w:bookmarkEnd w:id="25"/>
+      <w:bookmarkEnd w:id="24"/>
     </w:p>
     <w:p>
       <w:pPr>
@@ -9450,14 +9448,14 @@
           <w:lang w:val="de-DE"/>
         </w:rPr>
       </w:pPr>
-      <w:bookmarkStart w:id="26" w:name="_Toc483314738"/>
+      <w:bookmarkStart w:id="25" w:name="_Toc483314738"/>
       <w:r>
         <w:rPr>
           <w:lang w:val="de-DE"/>
         </w:rPr>
         <w:t>Verbindungen</w:t>
       </w:r>
-      <w:bookmarkEnd w:id="26"/>
+      <w:bookmarkEnd w:id="25"/>
     </w:p>
     <w:p>
       <w:pPr>
@@ -9743,14 +9741,14 @@
           <w:lang w:val="de-DE"/>
         </w:rPr>
       </w:pPr>
-      <w:bookmarkStart w:id="27" w:name="_Toc483314739"/>
+      <w:bookmarkStart w:id="26" w:name="_Toc483314739"/>
       <w:r>
         <w:rPr>
           <w:lang w:val="de-DE"/>
         </w:rPr>
         <w:t>Stations-Selektions-Dialog</w:t>
       </w:r>
-      <w:bookmarkEnd w:id="27"/>
+      <w:bookmarkEnd w:id="26"/>
     </w:p>
     <w:p>
       <w:pPr>
@@ -9889,7 +9887,7 @@
           <w:lang w:val="de-DE"/>
         </w:rPr>
       </w:pPr>
-      <w:bookmarkStart w:id="28" w:name="_Toc483314740"/>
+      <w:bookmarkStart w:id="27" w:name="_Toc483314740"/>
       <w:r>
         <w:rPr>
           <w:lang w:val="de-DE"/>
@@ -9897,7 +9895,7 @@
         <w:lastRenderedPageBreak/>
         <w:t>Abfahrtstafel</w:t>
       </w:r>
-      <w:bookmarkEnd w:id="28"/>
+      <w:bookmarkEnd w:id="27"/>
     </w:p>
     <w:p>
       <w:pPr>
@@ -10052,7 +10050,7 @@
           <w:lang w:val="de-DE"/>
         </w:rPr>
       </w:pPr>
-      <w:bookmarkStart w:id="29" w:name="_Toc483314741"/>
+      <w:bookmarkStart w:id="28" w:name="_Toc483314741"/>
       <w:r>
         <w:rPr>
           <w:lang w:val="de-DE"/>
@@ -10060,7 +10058,7 @@
         <w:lastRenderedPageBreak/>
         <w:t>Stationsübersicht</w:t>
       </w:r>
-      <w:bookmarkEnd w:id="29"/>
+      <w:bookmarkEnd w:id="28"/>
     </w:p>
     <w:p>
       <w:pPr>
@@ -10167,14 +10165,14 @@
           <w:lang w:val="de-DE"/>
         </w:rPr>
       </w:pPr>
-      <w:bookmarkStart w:id="30" w:name="_Toc483314742"/>
+      <w:bookmarkStart w:id="29" w:name="_Toc483314742"/>
       <w:r>
         <w:rPr>
           <w:lang w:val="de-DE"/>
         </w:rPr>
         <w:t>Einstellungen</w:t>
       </w:r>
-      <w:bookmarkEnd w:id="30"/>
+      <w:bookmarkEnd w:id="29"/>
     </w:p>
     <w:p>
       <w:pPr>
@@ -10303,7 +10301,7 @@
           <w:lang w:val="de-DE"/>
         </w:rPr>
       </w:pPr>
-      <w:bookmarkStart w:id="31" w:name="_Toc483314743"/>
+      <w:bookmarkStart w:id="30" w:name="_Toc483314743"/>
       <w:r>
         <w:rPr>
           <w:lang w:val="de-DE"/>
@@ -10311,7 +10309,7 @@
         <w:lastRenderedPageBreak/>
         <w:t>Mail senden</w:t>
       </w:r>
-      <w:bookmarkEnd w:id="31"/>
+      <w:bookmarkEnd w:id="30"/>
     </w:p>
     <w:p>
       <w:pPr>
@@ -10477,14 +10475,14 @@
           <w:lang w:val="de-DE"/>
         </w:rPr>
       </w:pPr>
-      <w:bookmarkStart w:id="32" w:name="_Toc483314744"/>
+      <w:bookmarkStart w:id="31" w:name="_Toc483314744"/>
       <w:r>
         <w:rPr>
           <w:lang w:val="de-DE"/>
         </w:rPr>
         <w:t>Projekt Dependencies</w:t>
       </w:r>
-      <w:bookmarkEnd w:id="32"/>
+      <w:bookmarkEnd w:id="31"/>
     </w:p>
     <w:p>
       <w:pPr>
@@ -10565,7 +10563,7 @@
           <w:lang w:val="de-DE"/>
         </w:rPr>
       </w:pPr>
-      <w:bookmarkStart w:id="33" w:name="_Toc483314745"/>
+      <w:bookmarkStart w:id="32" w:name="_Toc483314745"/>
       <w:r>
         <w:rPr>
           <w:lang w:val="de-DE"/>
@@ -10579,79 +10577,79 @@
         </w:rPr>
         <w:t>e</w:t>
       </w:r>
+      <w:bookmarkEnd w:id="32"/>
+    </w:p>
+    <w:p>
+      <w:pPr>
+        <w:rPr>
+          <w:lang w:val="de-CH"/>
+        </w:rPr>
+      </w:pPr>
+      <w:r>
+        <w:rPr>
+          <w:lang w:val="de-DE"/>
+        </w:rPr>
+        <w:t xml:space="preserve">Folgende Klassendiagramme </w:t>
+      </w:r>
+      <w:r>
+        <w:rPr>
+          <w:lang w:val="de-DE"/>
+        </w:rPr>
+        <w:t>entsprechenden</w:t>
+      </w:r>
+      <w:r>
+        <w:rPr>
+          <w:lang w:val="de-DE"/>
+        </w:rPr>
+        <w:t xml:space="preserve"> Klasse in der Solution</w:t>
+      </w:r>
+      <w:r>
+        <w:rPr>
+          <w:lang w:val="de-DE"/>
+        </w:rPr>
+        <w:t xml:space="preserve"> </w:t>
+      </w:r>
+      <w:r>
+        <w:rPr>
+          <w:lang w:val="de-CH"/>
+        </w:rPr>
+        <w:t>«SwissTransport»</w:t>
+      </w:r>
+      <w:r>
+        <w:rPr>
+          <w:lang w:val="de-CH"/>
+        </w:rPr>
+        <w:t>.</w:t>
+      </w:r>
+    </w:p>
+    <w:p>
+      <w:pPr>
+        <w:rPr>
+          <w:lang w:val="de-CH"/>
+        </w:rPr>
+      </w:pPr>
+      <w:r>
+        <w:rPr>
+          <w:lang w:val="de-CH"/>
+        </w:rPr>
+        <w:t>Die Klassendiagramme befinden sich ausserdem auch als NClass Dateien im Ordner.</w:t>
+      </w:r>
+    </w:p>
+    <w:p>
+      <w:pPr>
+        <w:pStyle w:val="Heading2"/>
+        <w:rPr>
+          <w:lang w:val="de-DE"/>
+        </w:rPr>
+      </w:pPr>
+      <w:bookmarkStart w:id="33" w:name="_Toc483314746"/>
+      <w:r>
+        <w:rPr>
+          <w:lang w:val="de-DE"/>
+        </w:rPr>
+        <w:t>SwissTransport.DataAccess</w:t>
+      </w:r>
       <w:bookmarkEnd w:id="33"/>
-    </w:p>
-    <w:p>
-      <w:pPr>
-        <w:rPr>
-          <w:lang w:val="de-CH"/>
-        </w:rPr>
-      </w:pPr>
-      <w:r>
-        <w:rPr>
-          <w:lang w:val="de-DE"/>
-        </w:rPr>
-        <w:t xml:space="preserve">Folgende Klassendiagramme </w:t>
-      </w:r>
-      <w:r>
-        <w:rPr>
-          <w:lang w:val="de-DE"/>
-        </w:rPr>
-        <w:t>entsprechenden</w:t>
-      </w:r>
-      <w:r>
-        <w:rPr>
-          <w:lang w:val="de-DE"/>
-        </w:rPr>
-        <w:t xml:space="preserve"> Klasse in der Solution</w:t>
-      </w:r>
-      <w:r>
-        <w:rPr>
-          <w:lang w:val="de-DE"/>
-        </w:rPr>
-        <w:t xml:space="preserve"> </w:t>
-      </w:r>
-      <w:r>
-        <w:rPr>
-          <w:lang w:val="de-CH"/>
-        </w:rPr>
-        <w:t>«SwissTransport»</w:t>
-      </w:r>
-      <w:r>
-        <w:rPr>
-          <w:lang w:val="de-CH"/>
-        </w:rPr>
-        <w:t>.</w:t>
-      </w:r>
-    </w:p>
-    <w:p>
-      <w:pPr>
-        <w:rPr>
-          <w:lang w:val="de-CH"/>
-        </w:rPr>
-      </w:pPr>
-      <w:r>
-        <w:rPr>
-          <w:lang w:val="de-CH"/>
-        </w:rPr>
-        <w:t>Die Klassendiagramme befinden sich ausserdem auch als NClass Dateien im Ordner.</w:t>
-      </w:r>
-    </w:p>
-    <w:p>
-      <w:pPr>
-        <w:pStyle w:val="Heading2"/>
-        <w:rPr>
-          <w:lang w:val="de-DE"/>
-        </w:rPr>
-      </w:pPr>
-      <w:bookmarkStart w:id="34" w:name="_Toc483314746"/>
-      <w:r>
-        <w:rPr>
-          <w:lang w:val="de-DE"/>
-        </w:rPr>
-        <w:t>SwissTransport.DataAccess</w:t>
-      </w:r>
-      <w:bookmarkEnd w:id="34"/>
     </w:p>
     <w:p>
       <w:pPr>
@@ -10707,7 +10705,7 @@
           <w:lang w:val="de-DE"/>
         </w:rPr>
       </w:pPr>
-      <w:bookmarkStart w:id="35" w:name="_Toc483314747"/>
+      <w:bookmarkStart w:id="34" w:name="_Toc483314747"/>
       <w:r>
         <w:rPr>
           <w:lang w:val="de-DE"/>
@@ -10715,7 +10713,7 @@
         <w:lastRenderedPageBreak/>
         <w:t>SwissTransport.Model</w:t>
       </w:r>
-      <w:bookmarkEnd w:id="35"/>
+      <w:bookmarkEnd w:id="34"/>
     </w:p>
     <w:p>
       <w:pPr>
@@ -10771,14 +10769,14 @@
           <w:lang w:val="de-DE"/>
         </w:rPr>
       </w:pPr>
-      <w:bookmarkStart w:id="36" w:name="_Toc483314748"/>
+      <w:bookmarkStart w:id="35" w:name="_Toc483314748"/>
       <w:r>
         <w:rPr>
           <w:lang w:val="de-DE"/>
         </w:rPr>
         <w:t>SwissTransport.Test</w:t>
       </w:r>
-      <w:bookmarkEnd w:id="36"/>
+      <w:bookmarkEnd w:id="35"/>
     </w:p>
     <w:p>
       <w:pPr>
@@ -10835,7 +10833,7 @@
           <w:lang w:val="de-DE"/>
         </w:rPr>
       </w:pPr>
-      <w:bookmarkStart w:id="37" w:name="_Toc483314749"/>
+      <w:bookmarkStart w:id="36" w:name="_Toc483314749"/>
       <w:r>
         <w:rPr>
           <w:lang w:val="de-DE"/>
@@ -10843,7 +10841,7 @@
         <w:lastRenderedPageBreak/>
         <w:t>SwissTransport.UI</w:t>
       </w:r>
-      <w:bookmarkEnd w:id="37"/>
+      <w:bookmarkEnd w:id="36"/>
     </w:p>
     <w:p>
       <w:pPr>
@@ -10899,30 +10897,30 @@
           <w:lang w:val="de-DE"/>
         </w:rPr>
       </w:pPr>
-      <w:bookmarkStart w:id="38" w:name="_Toc483314750"/>
+      <w:bookmarkStart w:id="37" w:name="_Toc483314750"/>
       <w:r>
         <w:rPr>
           <w:lang w:val="de-DE"/>
         </w:rPr>
         <w:t>Use Cases</w:t>
       </w:r>
+      <w:bookmarkEnd w:id="37"/>
+    </w:p>
+    <w:p>
+      <w:pPr>
+        <w:pStyle w:val="Heading2"/>
+        <w:rPr>
+          <w:lang w:val="de-CH"/>
+        </w:rPr>
+      </w:pPr>
+      <w:bookmarkStart w:id="38" w:name="_Toc483314751"/>
+      <w:r>
+        <w:rPr>
+          <w:lang w:val="de-CH"/>
+        </w:rPr>
+        <w:t>Diagramm</w:t>
+      </w:r>
       <w:bookmarkEnd w:id="38"/>
-    </w:p>
-    <w:p>
-      <w:pPr>
-        <w:pStyle w:val="Heading2"/>
-        <w:rPr>
-          <w:lang w:val="de-CH"/>
-        </w:rPr>
-      </w:pPr>
-      <w:bookmarkStart w:id="39" w:name="_Toc483314751"/>
-      <w:r>
-        <w:rPr>
-          <w:lang w:val="de-CH"/>
-        </w:rPr>
-        <w:t>Diagramm</w:t>
-      </w:r>
-      <w:bookmarkEnd w:id="39"/>
     </w:p>
     <w:p>
       <w:pPr>
@@ -11017,7 +11015,7 @@
           <w:lang w:val="de-CH"/>
         </w:rPr>
       </w:pPr>
-      <w:bookmarkStart w:id="40" w:name="_Toc483314752"/>
+      <w:bookmarkStart w:id="39" w:name="_Toc483314752"/>
       <w:r>
         <w:rPr>
           <w:lang w:val="de-CH"/>
@@ -11025,23 +11023,23 @@
         <w:lastRenderedPageBreak/>
         <w:t>Aktivitätendiagramme</w:t>
       </w:r>
+      <w:bookmarkEnd w:id="39"/>
+    </w:p>
+    <w:p>
+      <w:pPr>
+        <w:pStyle w:val="Heading2"/>
+        <w:rPr>
+          <w:lang w:val="de-CH"/>
+        </w:rPr>
+      </w:pPr>
+      <w:bookmarkStart w:id="40" w:name="_Toc483314753"/>
+      <w:r>
+        <w:rPr>
+          <w:lang w:val="de-CH"/>
+        </w:rPr>
+        <w:t>A001</w:t>
+      </w:r>
       <w:bookmarkEnd w:id="40"/>
-    </w:p>
-    <w:p>
-      <w:pPr>
-        <w:pStyle w:val="Heading2"/>
-        <w:rPr>
-          <w:lang w:val="de-CH"/>
-        </w:rPr>
-      </w:pPr>
-      <w:bookmarkStart w:id="41" w:name="_Toc483314753"/>
-      <w:r>
-        <w:rPr>
-          <w:lang w:val="de-CH"/>
-        </w:rPr>
-        <w:t>A001</w:t>
-      </w:r>
-      <w:bookmarkEnd w:id="41"/>
     </w:p>
     <w:p>
       <w:pPr>
@@ -11097,14 +11095,14 @@
           <w:lang w:val="de-CH"/>
         </w:rPr>
       </w:pPr>
-      <w:bookmarkStart w:id="42" w:name="_Toc483314754"/>
+      <w:bookmarkStart w:id="41" w:name="_Toc483314754"/>
       <w:r>
         <w:rPr>
           <w:lang w:val="de-CH"/>
         </w:rPr>
         <w:t>A002</w:t>
       </w:r>
-      <w:bookmarkEnd w:id="42"/>
+      <w:bookmarkEnd w:id="41"/>
     </w:p>
     <w:p>
       <w:pPr>
@@ -11160,7 +11158,7 @@
           <w:lang w:val="de-CH"/>
         </w:rPr>
       </w:pPr>
-      <w:bookmarkStart w:id="43" w:name="_Toc483314755"/>
+      <w:bookmarkStart w:id="42" w:name="_Toc483314755"/>
       <w:r>
         <w:rPr>
           <w:lang w:val="de-CH"/>
@@ -11168,7 +11166,7 @@
         <w:lastRenderedPageBreak/>
         <w:t>A003</w:t>
       </w:r>
-      <w:bookmarkEnd w:id="43"/>
+      <w:bookmarkEnd w:id="42"/>
     </w:p>
     <w:p>
       <w:pPr>
@@ -11224,7 +11222,7 @@
           <w:lang w:val="de-CH"/>
         </w:rPr>
       </w:pPr>
-      <w:bookmarkStart w:id="44" w:name="_Toc483314756"/>
+      <w:bookmarkStart w:id="43" w:name="_Toc483314756"/>
       <w:r>
         <w:rPr>
           <w:lang w:val="de-CH"/>
@@ -11232,7 +11230,7 @@
         <w:lastRenderedPageBreak/>
         <w:t>A004</w:t>
       </w:r>
-      <w:bookmarkEnd w:id="44"/>
+      <w:bookmarkEnd w:id="43"/>
     </w:p>
     <w:p>
       <w:pPr>
@@ -11288,14 +11286,14 @@
           <w:lang w:val="de-CH"/>
         </w:rPr>
       </w:pPr>
-      <w:bookmarkStart w:id="45" w:name="_Toc483314757"/>
+      <w:bookmarkStart w:id="44" w:name="_Toc483314757"/>
       <w:r>
         <w:rPr>
           <w:lang w:val="de-CH"/>
         </w:rPr>
         <w:t>A005</w:t>
       </w:r>
-      <w:bookmarkEnd w:id="45"/>
+      <w:bookmarkEnd w:id="44"/>
     </w:p>
     <w:p>
       <w:pPr>
@@ -11328,7 +11326,7 @@
           <w:lang w:val="de-CH"/>
         </w:rPr>
       </w:pPr>
-      <w:bookmarkStart w:id="46" w:name="_Toc483314758"/>
+      <w:bookmarkStart w:id="45" w:name="_Toc483314758"/>
       <w:r>
         <w:rPr>
           <w:lang w:val="de-CH"/>
@@ -11336,7 +11334,7 @@
         <w:lastRenderedPageBreak/>
         <w:t>A006</w:t>
       </w:r>
-      <w:bookmarkEnd w:id="46"/>
+      <w:bookmarkEnd w:id="45"/>
     </w:p>
     <w:p>
       <w:pPr>
@@ -11392,7 +11390,7 @@
           <w:lang w:val="de-CH"/>
         </w:rPr>
       </w:pPr>
-      <w:bookmarkStart w:id="47" w:name="_Toc483314759"/>
+      <w:bookmarkStart w:id="46" w:name="_Toc483314759"/>
       <w:r>
         <w:rPr>
           <w:lang w:val="de-CH"/>
@@ -11400,7 +11398,7 @@
         <w:lastRenderedPageBreak/>
         <w:t>A007</w:t>
       </w:r>
-      <w:bookmarkEnd w:id="47"/>
+      <w:bookmarkEnd w:id="46"/>
     </w:p>
     <w:p>
       <w:pPr>
@@ -11456,7 +11454,7 @@
           <w:lang w:val="de-CH"/>
         </w:rPr>
       </w:pPr>
-      <w:bookmarkStart w:id="48" w:name="_Toc483314760"/>
+      <w:bookmarkStart w:id="47" w:name="_Toc483314760"/>
       <w:r>
         <w:rPr>
           <w:lang w:val="de-CH"/>
@@ -11464,7 +11462,7 @@
         <w:lastRenderedPageBreak/>
         <w:t>A008</w:t>
       </w:r>
-      <w:bookmarkEnd w:id="48"/>
+      <w:bookmarkEnd w:id="47"/>
     </w:p>
     <w:p>
       <w:pPr>
@@ -11520,7 +11518,7 @@
           <w:lang w:val="de-CH"/>
         </w:rPr>
       </w:pPr>
-      <w:bookmarkStart w:id="49" w:name="_Toc483314761"/>
+      <w:bookmarkStart w:id="48" w:name="_Toc483314761"/>
       <w:r>
         <w:rPr>
           <w:lang w:val="de-CH"/>
@@ -11528,23 +11526,56 @@
         <w:lastRenderedPageBreak/>
         <w:t>Systemtests</w:t>
       </w:r>
+      <w:bookmarkEnd w:id="48"/>
+    </w:p>
+    <w:p>
+      <w:pPr>
+        <w:pStyle w:val="Heading2"/>
+        <w:rPr>
+          <w:lang w:val="de-CH"/>
+        </w:rPr>
+      </w:pPr>
+      <w:r>
+        <w:rPr>
+          <w:lang w:val="de-CH"/>
+        </w:rPr>
+        <w:t>Voraussetzungen</w:t>
+      </w:r>
+    </w:p>
+    <w:p>
+      <w:pPr>
+        <w:rPr>
+          <w:lang w:val="de-DE"/>
+        </w:rPr>
+      </w:pPr>
+      <w:r>
+        <w:rPr>
+          <w:lang w:val="de-DE"/>
+        </w:rPr>
+        <w:t xml:space="preserve">Für alle Test muss der benutzte Computer über eine aktive Internetverbindung verfügen, da sonst keine Kommunikation mit der API möglich ist. </w:t>
+      </w:r>
+      <w:r>
+        <w:rPr>
+          <w:lang w:val="de-DE"/>
+        </w:rPr>
+        <w:t>Zuerst muss dabei die Applikation aus dem Startmenü gestartet werden.</w:t>
+      </w:r>
+    </w:p>
+    <w:p>
+      <w:pPr>
+        <w:pStyle w:val="Heading2"/>
+        <w:rPr>
+          <w:lang w:val="de-CH"/>
+        </w:rPr>
+      </w:pPr>
+      <w:bookmarkStart w:id="49" w:name="_Toc483314762"/>
+      <w:r>
+        <w:rPr>
+          <w:lang w:val="de-CH"/>
+        </w:rPr>
+        <w:t>Verbindungen suchen</w:t>
+      </w:r>
       <w:bookmarkEnd w:id="49"/>
-    </w:p>
-    <w:p>
-      <w:pPr>
-        <w:pStyle w:val="Heading2"/>
-        <w:rPr>
-          <w:lang w:val="de-CH"/>
-        </w:rPr>
-      </w:pPr>
-      <w:bookmarkStart w:id="50" w:name="_Toc483314762"/>
-      <w:r>
-        <w:rPr>
-          <w:lang w:val="de-CH"/>
-        </w:rPr>
-        <w:t>Verbindungen suchen</w:t>
-      </w:r>
-      <w:bookmarkEnd w:id="50"/>
     </w:p>
     <w:p>
       <w:pPr>
@@ -11978,14 +12009,14 @@
           <w:lang w:val="de-CH"/>
         </w:rPr>
       </w:pPr>
-      <w:bookmarkStart w:id="51" w:name="_Toc483314763"/>
+      <w:bookmarkStart w:id="50" w:name="_Toc483314763"/>
       <w:r>
         <w:rPr>
           <w:lang w:val="de-CH"/>
         </w:rPr>
         <w:t>Mail senden</w:t>
       </w:r>
-      <w:bookmarkEnd w:id="51"/>
+      <w:bookmarkEnd w:id="50"/>
     </w:p>
     <w:tbl>
       <w:tblPr>
@@ -12279,6 +12310,7 @@
               <w:rPr>
                 <w:lang w:val="de-CH"/>
               </w:rPr>
+              <w:lastRenderedPageBreak/>
               <w:t>Body anpassen</w:t>
             </w:r>
           </w:p>
@@ -12315,7 +12347,15 @@
               <w:rPr>
                 <w:lang w:val="de-CH"/>
               </w:rPr>
-              <w:t>Das Mail wird mit dem spezifizierten Body und Titel an die angegebenen Mail Adresse versendet, nachdem die ProgressBar beendet ist. Falls ein Fehler auftritt, wird eine MessageBox angezeigt. Falls die Aktion erfolgreich ist, wird der Dialog geschlossen.</w:t>
+              <w:lastRenderedPageBreak/>
+              <w:t xml:space="preserve">Das Mail wird mit dem spezifizierten Body und Titel an die angegebenen Mail Adresse </w:t>
+            </w:r>
+            <w:r>
+              <w:rPr>
+                <w:lang w:val="de-CH"/>
+              </w:rPr>
+              <w:lastRenderedPageBreak/>
+              <w:t>versendet, nachdem die ProgressBar beendet ist. Falls ein Fehler auftritt, wird eine MessageBox angezeigt. Falls die Aktion erfolgreich ist, wird der Dialog geschlossen.</w:t>
             </w:r>
           </w:p>
         </w:tc>
@@ -12335,15 +12375,14 @@
           <w:lang w:val="de-CH"/>
         </w:rPr>
       </w:pPr>
-      <w:bookmarkStart w:id="52" w:name="_Toc483314764"/>
-      <w:r>
-        <w:rPr>
-          <w:lang w:val="de-CH"/>
-        </w:rPr>
-        <w:lastRenderedPageBreak/>
+      <w:bookmarkStart w:id="51" w:name="_Toc483314764"/>
+      <w:r>
+        <w:rPr>
+          <w:lang w:val="de-CH"/>
+        </w:rPr>
         <w:t>Abfahrtstafel</w:t>
       </w:r>
-      <w:bookmarkEnd w:id="52"/>
+      <w:bookmarkEnd w:id="51"/>
     </w:p>
     <w:tbl>
       <w:tblPr>
@@ -12670,14 +12709,14 @@
           <w:lang w:val="de-CH"/>
         </w:rPr>
       </w:pPr>
-      <w:bookmarkStart w:id="53" w:name="_Toc483314765"/>
+      <w:bookmarkStart w:id="52" w:name="_Toc483314765"/>
       <w:r>
         <w:rPr>
           <w:lang w:val="de-CH"/>
         </w:rPr>
         <w:t>Stationen</w:t>
       </w:r>
-      <w:bookmarkEnd w:id="53"/>
+      <w:bookmarkEnd w:id="52"/>
     </w:p>
     <w:tbl>
       <w:tblPr>
@@ -13034,14 +13073,15 @@
           <w:lang w:val="de-CH"/>
         </w:rPr>
       </w:pPr>
-      <w:bookmarkStart w:id="54" w:name="_Toc483314766"/>
-      <w:r>
-        <w:rPr>
-          <w:lang w:val="de-CH"/>
-        </w:rPr>
+      <w:bookmarkStart w:id="53" w:name="_Toc483314766"/>
+      <w:r>
+        <w:rPr>
+          <w:lang w:val="de-CH"/>
+        </w:rPr>
+        <w:lastRenderedPageBreak/>
         <w:t>Stations-Selektions-Dialog</w:t>
       </w:r>
-      <w:bookmarkEnd w:id="54"/>
+      <w:bookmarkEnd w:id="53"/>
     </w:p>
     <w:tbl>
       <w:tblPr>
@@ -13208,7 +13248,6 @@
               <w:rPr>
                 <w:lang w:val="de-CH"/>
               </w:rPr>
-              <w:lastRenderedPageBreak/>
               <w:t>Auf Location-Icon klicken</w:t>
             </w:r>
           </w:p>
@@ -13333,14 +13372,14 @@
           <w:lang w:val="de-CH"/>
         </w:rPr>
       </w:pPr>
-      <w:bookmarkStart w:id="55" w:name="_Toc483314767"/>
+      <w:bookmarkStart w:id="54" w:name="_Toc483314767"/>
       <w:r>
         <w:rPr>
           <w:lang w:val="de-CH"/>
         </w:rPr>
         <w:t>Invalide Daten</w:t>
       </w:r>
-      <w:bookmarkEnd w:id="55"/>
+      <w:bookmarkEnd w:id="54"/>
     </w:p>
     <w:tbl>
       <w:tblPr>
@@ -13550,6 +13589,157 @@
     </w:tbl>
     <w:p>
       <w:pPr>
+        <w:pStyle w:val="Heading2"/>
+        <w:rPr>
+          <w:lang w:val="de-CH"/>
+        </w:rPr>
+      </w:pPr>
+      <w:r>
+        <w:rPr>
+          <w:lang w:val="de-CH"/>
+        </w:rPr>
+        <w:t>Stationssuche</w:t>
+      </w:r>
+    </w:p>
+    <w:tbl>
+      <w:tblPr>
+        <w:tblStyle w:val="TableGrid"/>
+        <w:tblW w:w="0" w:type="auto"/>
+        <w:tblLook w:val="04A0" w:firstRow="1" w:lastRow="0" w:firstColumn="1" w:lastColumn="0" w:noHBand="0" w:noVBand="1"/>
+      </w:tblPr>
+      <w:tblGrid>
+        <w:gridCol w:w="5215"/>
+        <w:gridCol w:w="4181"/>
+      </w:tblGrid>
+      <w:tr>
+        <w:tc>
+          <w:tcPr>
+            <w:tcW w:w="5215" w:type="dxa"/>
+          </w:tcPr>
+          <w:p>
+            <w:pPr>
+              <w:rPr>
+                <w:b/>
+                <w:lang w:val="de-CH"/>
+              </w:rPr>
+            </w:pPr>
+            <w:r>
+              <w:rPr>
+                <w:b/>
+                <w:lang w:val="de-CH"/>
+              </w:rPr>
+              <w:t>N</w:t>
+            </w:r>
+            <w:r>
+              <w:rPr>
+                <w:b/>
+                <w:lang w:val="de-CH"/>
+              </w:rPr>
+              <w:t>ame</w:t>
+            </w:r>
+          </w:p>
+        </w:tc>
+        <w:tc>
+          <w:tcPr>
+            <w:tcW w:w="4181" w:type="dxa"/>
+          </w:tcPr>
+          <w:p>
+            <w:pPr>
+              <w:rPr>
+                <w:b/>
+                <w:lang w:val="de-CH"/>
+              </w:rPr>
+            </w:pPr>
+            <w:r>
+              <w:rPr>
+                <w:b/>
+                <w:lang w:val="de-CH"/>
+              </w:rPr>
+              <w:t>Erwartetes Resultat</w:t>
+            </w:r>
+          </w:p>
+        </w:tc>
+      </w:tr>
+      <w:tr>
+        <w:tc>
+          <w:tcPr>
+            <w:tcW w:w="5215" w:type="dxa"/>
+          </w:tcPr>
+          <w:p>
+            <w:pPr>
+              <w:pStyle w:val="ListParagraph"/>
+              <w:numPr>
+                <w:ilvl w:val="0"/>
+                <w:numId w:val="31"/>
+              </w:numPr>
+            </w:pPr>
+            <w:r>
+              <w:t>«Luzern» in Stations-Such-Com</w:t>
+            </w:r>
+            <w:r>
+              <w:t>boBox eingeben</w:t>
+            </w:r>
+          </w:p>
+          <w:p>
+            <w:pPr>
+              <w:pStyle w:val="ListParagraph"/>
+              <w:numPr>
+                <w:ilvl w:val="0"/>
+                <w:numId w:val="31"/>
+              </w:numPr>
+            </w:pPr>
+            <w:r>
+              <w:t>Auf DropDown klicken</w:t>
+            </w:r>
+          </w:p>
+        </w:tc>
+        <w:tc>
+          <w:tcPr>
+            <w:tcW w:w="4181" w:type="dxa"/>
+          </w:tcPr>
+          <w:p>
+            <w:pPr>
+              <w:pStyle w:val="ListParagraph"/>
+              <w:numPr>
+                <w:ilvl w:val="0"/>
+                <w:numId w:val="28"/>
+              </w:numPr>
+              <w:rPr>
+                <w:lang w:val="de-CH"/>
+              </w:rPr>
+            </w:pPr>
+            <w:r>
+              <w:rPr>
+                <w:lang w:val="de-CH"/>
+              </w:rPr>
+              <w:t>Zuerst erscheint «Resultate werden geladen…»</w:t>
+            </w:r>
+          </w:p>
+          <w:p>
+            <w:pPr>
+              <w:pStyle w:val="ListParagraph"/>
+              <w:numPr>
+                <w:ilvl w:val="0"/>
+                <w:numId w:val="28"/>
+              </w:numPr>
+              <w:rPr>
+                <w:lang w:val="de-CH"/>
+              </w:rPr>
+            </w:pPr>
+            <w:r>
+              <w:rPr>
+                <w:lang w:val="de-CH"/>
+              </w:rPr>
+              <w:t>Danach werden alle Resultate geladen und Luzern erscheint als erstes Resultat, gefolgt vom aktuellen Standort</w:t>
+            </w:r>
+            <w:bookmarkStart w:id="55" w:name="_GoBack"/>
+            <w:bookmarkEnd w:id="55"/>
+          </w:p>
+        </w:tc>
+      </w:tr>
+    </w:tbl>
+    <w:p>
+      <w:pPr>
         <w:rPr>
           <w:lang w:val="de-CH"/>
         </w:rPr>
@@ -13665,6 +13855,7 @@
           <w:b/>
           <w:lang w:val="de-CH"/>
         </w:rPr>
+        <w:lastRenderedPageBreak/>
         <w:t>IQueryService</w:t>
       </w:r>
     </w:p>
@@ -13869,7 +14060,6 @@
         <w:rPr>
           <w:lang w:val="de-CH"/>
         </w:rPr>
-        <w:lastRenderedPageBreak/>
         <w:t>Deployment</w:t>
       </w:r>
       <w:bookmarkEnd w:id="60"/>
@@ -14113,6 +14303,7 @@
         <w:rPr>
           <w:noProof/>
         </w:rPr>
+        <w:lastRenderedPageBreak/>
         <w:drawing>
           <wp:inline distT="0" distB="0" distL="0" distR="0" wp14:anchorId="493C07B2" wp14:editId="2E32CE2E">
             <wp:extent cx="4239035" cy="2433637"/>
@@ -14263,7 +14454,6 @@
         <w:rPr>
           <w:noProof/>
         </w:rPr>
-        <w:lastRenderedPageBreak/>
         <w:drawing>
           <wp:inline distT="0" distB="0" distL="0" distR="0" wp14:anchorId="232D2B8C" wp14:editId="4CFD0ECC">
             <wp:extent cx="4060819" cy="3805237"/>
@@ -14331,6 +14521,7 @@
         <w:rPr>
           <w:noProof/>
         </w:rPr>
+        <w:lastRenderedPageBreak/>
         <w:drawing>
           <wp:inline distT="0" distB="0" distL="0" distR="0" wp14:anchorId="2B30DD06" wp14:editId="2F7F5098">
             <wp:extent cx="5972810" cy="4021455"/>
@@ -14385,7 +14576,6 @@
           <w:b/>
           <w:lang w:val="de-CH"/>
         </w:rPr>
-        <w:lastRenderedPageBreak/>
         <w:t>Das Programm sollte nun starten!</w:t>
       </w:r>
     </w:p>
@@ -14626,7 +14816,7 @@
           <w:rPr>
             <w:noProof/>
           </w:rPr>
-          <w:t>16</w:t>
+          <w:t>29</w:t>
         </w:r>
         <w:r>
           <w:rPr>
@@ -14764,7 +14954,7 @@
   <w:abstractNum w:abstractNumId="1" w15:restartNumberingAfterBreak="0">
     <w:nsid w:val="08FB32B8"/>
     <w:multiLevelType w:val="hybridMultilevel"/>
-    <w:tmpl w:val="B17448EC"/>
+    <w:tmpl w:val="FCC6FE32"/>
     <w:lvl w:ilvl="0" w:tplc="04090001">
       <w:start w:val="1"/>
       <w:numFmt w:val="bullet"/>
@@ -16050,6 +16240,92 @@
     </w:lvl>
   </w:abstractNum>
   <w:abstractNum w:abstractNumId="14" w15:restartNumberingAfterBreak="0">
+    <w:nsid w:val="680B2A96"/>
+    <w:multiLevelType w:val="hybridMultilevel"/>
+    <w:tmpl w:val="1282417E"/>
+    <w:lvl w:ilvl="0" w:tplc="0409000F">
+      <w:start w:val="1"/>
+      <w:numFmt w:val="decimal"/>
+      <w:lvlText w:val="%1."/>
+      <w:lvlJc w:val="left"/>
+      <w:pPr>
+        <w:ind w:left="720" w:hanging="360"/>
+      </w:pPr>
+    </w:lvl>
+    <w:lvl w:ilvl="1" w:tplc="04090019" w:tentative="1">
+      <w:start w:val="1"/>
+      <w:numFmt w:val="lowerLetter"/>
+      <w:lvlText w:val="%2."/>
+      <w:lvlJc w:val="left"/>
+      <w:pPr>
+        <w:ind w:left="1440" w:hanging="360"/>
+      </w:pPr>
+    </w:lvl>
+    <w:lvl w:ilvl="2" w:tplc="0409001B" w:tentative="1">
+      <w:start w:val="1"/>
+      <w:numFmt w:val="lowerRoman"/>
+      <w:lvlText w:val="%3."/>
+      <w:lvlJc w:val="right"/>
+      <w:pPr>
+        <w:ind w:left="2160" w:hanging="180"/>
+      </w:pPr>
+    </w:lvl>
+    <w:lvl w:ilvl="3" w:tplc="0409000F" w:tentative="1">
+      <w:start w:val="1"/>
+      <w:numFmt w:val="decimal"/>
+      <w:lvlText w:val="%4."/>
+      <w:lvlJc w:val="left"/>
+      <w:pPr>
+        <w:ind w:left="2880" w:hanging="360"/>
+      </w:pPr>
+    </w:lvl>
+    <w:lvl w:ilvl="4" w:tplc="04090019" w:tentative="1">
+      <w:start w:val="1"/>
+      <w:numFmt w:val="lowerLetter"/>
+      <w:lvlText w:val="%5."/>
+      <w:lvlJc w:val="left"/>
+      <w:pPr>
+        <w:ind w:left="3600" w:hanging="360"/>
+      </w:pPr>
+    </w:lvl>
+    <w:lvl w:ilvl="5" w:tplc="0409001B" w:tentative="1">
+      <w:start w:val="1"/>
+      <w:numFmt w:val="lowerRoman"/>
+      <w:lvlText w:val="%6."/>
+      <w:lvlJc w:val="right"/>
+      <w:pPr>
+        <w:ind w:left="4320" w:hanging="180"/>
+      </w:pPr>
+    </w:lvl>
+    <w:lvl w:ilvl="6" w:tplc="0409000F" w:tentative="1">
+      <w:start w:val="1"/>
+      <w:numFmt w:val="decimal"/>
+      <w:lvlText w:val="%7."/>
+      <w:lvlJc w:val="left"/>
+      <w:pPr>
+        <w:ind w:left="5040" w:hanging="360"/>
+      </w:pPr>
+    </w:lvl>
+    <w:lvl w:ilvl="7" w:tplc="04090019" w:tentative="1">
+      <w:start w:val="1"/>
+      <w:numFmt w:val="lowerLetter"/>
+      <w:lvlText w:val="%8."/>
+      <w:lvlJc w:val="left"/>
+      <w:pPr>
+        <w:ind w:left="5760" w:hanging="360"/>
+      </w:pPr>
+    </w:lvl>
+    <w:lvl w:ilvl="8" w:tplc="0409001B" w:tentative="1">
+      <w:start w:val="1"/>
+      <w:numFmt w:val="lowerRoman"/>
+      <w:lvlText w:val="%9."/>
+      <w:lvlJc w:val="right"/>
+      <w:pPr>
+        <w:ind w:left="6480" w:hanging="180"/>
+      </w:pPr>
+    </w:lvl>
+  </w:abstractNum>
+  <w:abstractNum w:abstractNumId="15" w15:restartNumberingAfterBreak="0">
     <w:nsid w:val="6895653E"/>
     <w:multiLevelType w:val="hybridMultilevel"/>
     <w:tmpl w:val="724C3350"/>
@@ -16162,7 +16438,7 @@
       </w:rPr>
     </w:lvl>
   </w:abstractNum>
-  <w:abstractNum w:abstractNumId="15" w15:restartNumberingAfterBreak="0">
+  <w:abstractNum w:abstractNumId="16" w15:restartNumberingAfterBreak="0">
     <w:nsid w:val="6B8C3B27"/>
     <w:multiLevelType w:val="hybridMultilevel"/>
     <w:tmpl w:val="159ECC8A"/>
@@ -16275,7 +16551,7 @@
       </w:rPr>
     </w:lvl>
   </w:abstractNum>
-  <w:abstractNum w:abstractNumId="16" w15:restartNumberingAfterBreak="0">
+  <w:abstractNum w:abstractNumId="17" w15:restartNumberingAfterBreak="0">
     <w:nsid w:val="6C401A9A"/>
     <w:multiLevelType w:val="hybridMultilevel"/>
     <w:tmpl w:val="5CD8602C"/>
@@ -16388,7 +16664,7 @@
       </w:rPr>
     </w:lvl>
   </w:abstractNum>
-  <w:abstractNum w:abstractNumId="17" w15:restartNumberingAfterBreak="0">
+  <w:abstractNum w:abstractNumId="18" w15:restartNumberingAfterBreak="0">
     <w:nsid w:val="70AA010D"/>
     <w:multiLevelType w:val="hybridMultilevel"/>
     <w:tmpl w:val="175ECA62"/>
@@ -16501,7 +16777,7 @@
       </w:rPr>
     </w:lvl>
   </w:abstractNum>
-  <w:abstractNum w:abstractNumId="18" w15:restartNumberingAfterBreak="0">
+  <w:abstractNum w:abstractNumId="19" w15:restartNumberingAfterBreak="0">
     <w:nsid w:val="74372946"/>
     <w:multiLevelType w:val="hybridMultilevel"/>
     <w:tmpl w:val="3BE2ABD6"/>
@@ -16614,7 +16890,7 @@
       </w:rPr>
     </w:lvl>
   </w:abstractNum>
-  <w:abstractNum w:abstractNumId="19" w15:restartNumberingAfterBreak="0">
+  <w:abstractNum w:abstractNumId="20" w15:restartNumberingAfterBreak="0">
     <w:nsid w:val="77CB7EEF"/>
     <w:multiLevelType w:val="hybridMultilevel"/>
     <w:tmpl w:val="B7A2485C"/>
@@ -16727,7 +17003,7 @@
       </w:rPr>
     </w:lvl>
   </w:abstractNum>
-  <w:abstractNum w:abstractNumId="20" w15:restartNumberingAfterBreak="0">
+  <w:abstractNum w:abstractNumId="21" w15:restartNumberingAfterBreak="0">
     <w:nsid w:val="7E2403BA"/>
     <w:multiLevelType w:val="hybridMultilevel"/>
     <w:tmpl w:val="1282417E"/>
@@ -16814,13 +17090,13 @@
     </w:lvl>
   </w:abstractNum>
   <w:num w:numId="1">
-    <w:abstractNumId w:val="14"/>
+    <w:abstractNumId w:val="15"/>
   </w:num>
   <w:num w:numId="2">
-    <w:abstractNumId w:val="15"/>
+    <w:abstractNumId w:val="16"/>
   </w:num>
   <w:num w:numId="3">
-    <w:abstractNumId w:val="19"/>
+    <w:abstractNumId w:val="20"/>
   </w:num>
   <w:num w:numId="4">
     <w:abstractNumId w:val="3"/>
@@ -16862,7 +17138,7 @@
     <w:abstractNumId w:val="5"/>
   </w:num>
   <w:num w:numId="17">
-    <w:abstractNumId w:val="20"/>
+    <w:abstractNumId w:val="21"/>
   </w:num>
   <w:num w:numId="18">
     <w:abstractNumId w:val="6"/>
@@ -16871,10 +17147,10 @@
     <w:abstractNumId w:val="7"/>
   </w:num>
   <w:num w:numId="20">
-    <w:abstractNumId w:val="18"/>
+    <w:abstractNumId w:val="19"/>
   </w:num>
   <w:num w:numId="21">
-    <w:abstractNumId w:val="16"/>
+    <w:abstractNumId w:val="17"/>
   </w:num>
   <w:num w:numId="22">
     <w:abstractNumId w:val="9"/>
@@ -16883,7 +17159,7 @@
     <w:abstractNumId w:val="8"/>
   </w:num>
   <w:num w:numId="24">
-    <w:abstractNumId w:val="17"/>
+    <w:abstractNumId w:val="18"/>
   </w:num>
   <w:num w:numId="25">
     <w:abstractNumId w:val="0"/>
@@ -16902,6 +17178,9 @@
   </w:num>
   <w:num w:numId="30">
     <w:abstractNumId w:val="10"/>
+  </w:num>
+  <w:num w:numId="31">
+    <w:abstractNumId w:val="14"/>
   </w:num>
 </w:numbering>
 </file>
@@ -18439,7 +18718,7 @@
 </file>
 
 <file path=customXml/itemProps1.xml><?xml version="1.0" encoding="utf-8"?>
-<ds:datastoreItem xmlns:ds="http://schemas.openxmlformats.org/officeDocument/2006/customXml" ds:itemID="{D4911F8B-1A61-4D95-BD63-4ADE80F8CBDB}">
+<ds:datastoreItem xmlns:ds="http://schemas.openxmlformats.org/officeDocument/2006/customXml" ds:itemID="{C4D33D62-DBC6-4460-B7D3-ABABF8807868}">
   <ds:schemaRefs>
     <ds:schemaRef ds:uri="http://schemas.openxmlformats.org/officeDocument/2006/bibliography"/>
   </ds:schemaRefs>

</xml_diff>